<commit_message>
Finished 673 Lab 2
</commit_message>
<xml_diff>
--- a/Fall-1-2021/664/Assignments/2/metcs664_Lab2_Duffy.docx
+++ b/Fall-1-2021/664/Assignments/2/metcs664_Lab2_Duffy.docx
@@ -915,7 +915,7 @@
         </w:rPr>
       </w:pPr>
       <w:r>
-        <w:t>Your response replaces this.</w:t>
+        <w:t>A warehouse needs to verify if it has enough of various raw materials to construct their end product.</w:t>
       </w:r>
     </w:p>
     <w:p>
@@ -1033,10 +1033,10 @@
             <v:path o:extrusionok="f" gradientshapeok="t" o:connecttype="rect"/>
             <o:lock v:ext="edit" aspectratio="t"/>
           </v:shapetype>
-          <v:shape id="_x0000_i1025" type="#_x0000_t75" style="width:460.8pt;height:196.4pt" o:ole="">
+          <v:shape id="_x0000_i1025" type="#_x0000_t75" style="width:461pt;height:196.65pt" o:ole="">
             <v:imagedata r:id="rId11" o:title=""/>
           </v:shape>
-          <o:OLEObject Type="Embed" ProgID="Excel.Sheet.12" ShapeID="_x0000_i1025" DrawAspect="Content" ObjectID="_1693351101" r:id="rId12"/>
+          <o:OLEObject Type="Embed" ProgID="Excel.Sheet.12" ShapeID="_x0000_i1025" DrawAspect="Content" ObjectID="_1693687265" r:id="rId12"/>
         </w:object>
       </w:r>
     </w:p>

</xml_diff>